<commit_message>
Second Commit from YUYONGXUE
</commit_message>
<xml_diff>
--- a/Problem.docx
+++ b/Problem.docx
@@ -5260,6 +5260,594 @@
     </w:p>
     <w:p>
       <w:pPr>
+        <w:rPr>
+          <w:rFonts w:ascii="Calibri" w:hAnsi="Calibri" w:cs="Calibri"/>
+          <w:sz w:val="22"/>
+          <w:szCs w:val="22"/>
+        </w:rPr>
+      </w:pPr>
+      <w:r>
+        <w:rPr>
+          <w:rFonts w:ascii="Calibri" w:hAnsi="Calibri" w:cs="Calibri"/>
+          <w:sz w:val="22"/>
+          <w:szCs w:val="22"/>
+        </w:rPr>
+        <w:t>The in</w:t>
+      </w:r>
+      <w:r>
+        <w:rPr>
+          <w:rFonts w:ascii="Calibri" w:hAnsi="Calibri" w:cs="Calibri"/>
+          <w:sz w:val="22"/>
+          <w:szCs w:val="22"/>
+        </w:rPr>
+        <w:t>put</w:t>
+      </w:r>
+      <w:r>
+        <w:rPr>
+          <w:rFonts w:ascii="Calibri" w:hAnsi="Calibri" w:cs="Calibri"/>
+          <w:sz w:val="22"/>
+          <w:szCs w:val="22"/>
+        </w:rPr>
+        <w:t xml:space="preserve"> file supports following keywords:</w:t>
+      </w:r>
+    </w:p>
+    <w:p>
+      <w:pPr>
+        <w:rPr>
+          <w:rFonts w:ascii="Calibri" w:hAnsi="Calibri" w:cs="Calibri"/>
+          <w:sz w:val="22"/>
+          <w:szCs w:val="22"/>
+        </w:rPr>
+      </w:pPr>
+      <w:r>
+        <w:rPr>
+          <w:rFonts w:ascii="Calibri" w:hAnsi="Calibri" w:cs="Calibri"/>
+          <w:b/>
+          <w:bCs/>
+          <w:sz w:val="22"/>
+          <w:szCs w:val="22"/>
+        </w:rPr>
+        <w:t>table</w:t>
+      </w:r>
+      <w:r>
+        <w:rPr>
+          <w:rFonts w:ascii="Calibri" w:hAnsi="Calibri" w:cs="Calibri"/>
+          <w:sz w:val="22"/>
+          <w:szCs w:val="22"/>
+        </w:rPr>
+        <w:t xml:space="preserve"> – truth table. </w:t>
+      </w:r>
+    </w:p>
+    <w:p>
+      <w:pPr>
+        <w:rPr>
+          <w:rFonts w:ascii="Calibri" w:hAnsi="Calibri" w:cs="Calibri"/>
+          <w:sz w:val="22"/>
+          <w:szCs w:val="22"/>
+        </w:rPr>
+      </w:pPr>
+      <w:r>
+        <w:rPr>
+          <w:rFonts w:ascii="Calibri" w:hAnsi="Calibri" w:cs="Calibri"/>
+          <w:sz w:val="22"/>
+          <w:szCs w:val="22"/>
+        </w:rPr>
+        <w:t xml:space="preserve">Format: table &lt;name&gt; &lt;output values printed on single line&gt; </w:t>
+      </w:r>
+    </w:p>
+    <w:p>
+      <w:pPr>
+        <w:rPr>
+          <w:rFonts w:ascii="Calibri" w:hAnsi="Calibri" w:cs="Calibri"/>
+          <w:sz w:val="22"/>
+          <w:szCs w:val="22"/>
+        </w:rPr>
+      </w:pPr>
+      <w:r>
+        <w:rPr>
+          <w:rFonts w:ascii="Calibri" w:hAnsi="Calibri" w:cs="Calibri"/>
+          <w:sz w:val="22"/>
+          <w:szCs w:val="22"/>
+        </w:rPr>
+        <w:t xml:space="preserve">Truth table supports only 1 or 2 input gates. </w:t>
+      </w:r>
+    </w:p>
+    <w:p>
+      <w:pPr>
+        <w:rPr>
+          <w:rFonts w:ascii="Calibri" w:hAnsi="Calibri" w:cs="Calibri"/>
+          <w:sz w:val="22"/>
+          <w:szCs w:val="22"/>
+        </w:rPr>
+      </w:pPr>
+      <w:r>
+        <w:rPr>
+          <w:rFonts w:ascii="Calibri" w:hAnsi="Calibri" w:cs="Calibri"/>
+          <w:sz w:val="22"/>
+          <w:szCs w:val="22"/>
+        </w:rPr>
+        <w:t>For 1 input gate the output values are listed for following inputs (0), (1)</w:t>
+      </w:r>
+    </w:p>
+    <w:p>
+      <w:pPr>
+        <w:rPr>
+          <w:rFonts w:ascii="Calibri" w:hAnsi="Calibri" w:cs="Calibri"/>
+          <w:sz w:val="22"/>
+          <w:szCs w:val="22"/>
+        </w:rPr>
+      </w:pPr>
+      <w:r>
+        <w:rPr>
+          <w:rFonts w:ascii="Calibri" w:hAnsi="Calibri" w:cs="Calibri"/>
+          <w:sz w:val="22"/>
+          <w:szCs w:val="22"/>
+        </w:rPr>
+        <w:t>For 2 input gate the output values are listed for following inputs (0,0), (0,1</w:t>
+      </w:r>
+      <w:proofErr w:type="gramStart"/>
+      <w:r>
+        <w:rPr>
+          <w:rFonts w:ascii="Calibri" w:hAnsi="Calibri" w:cs="Calibri"/>
+          <w:sz w:val="22"/>
+          <w:szCs w:val="22"/>
+        </w:rPr>
+        <w:t>),(</w:t>
+      </w:r>
+      <w:proofErr w:type="gramEnd"/>
+      <w:r>
+        <w:rPr>
+          <w:rFonts w:ascii="Calibri" w:hAnsi="Calibri" w:cs="Calibri"/>
+          <w:sz w:val="22"/>
+          <w:szCs w:val="22"/>
+        </w:rPr>
+        <w:t xml:space="preserve">1,0),(1,1) </w:t>
+      </w:r>
+    </w:p>
+    <w:p>
+      <w:pPr>
+        <w:rPr>
+          <w:rFonts w:ascii="Calibri" w:hAnsi="Calibri" w:cs="Calibri"/>
+          <w:sz w:val="22"/>
+          <w:szCs w:val="22"/>
+        </w:rPr>
+      </w:pPr>
+    </w:p>
+    <w:p>
+      <w:pPr>
+        <w:rPr>
+          <w:rFonts w:ascii="Calibri" w:hAnsi="Calibri" w:cs="Calibri"/>
+          <w:sz w:val="22"/>
+          <w:szCs w:val="22"/>
+        </w:rPr>
+      </w:pPr>
+      <w:r>
+        <w:rPr>
+          <w:rFonts w:ascii="Calibri" w:hAnsi="Calibri" w:cs="Calibri"/>
+          <w:b/>
+          <w:bCs/>
+          <w:sz w:val="22"/>
+          <w:szCs w:val="22"/>
+        </w:rPr>
+        <w:t>type</w:t>
+      </w:r>
+      <w:r>
+        <w:rPr>
+          <w:rFonts w:ascii="Calibri" w:hAnsi="Calibri" w:cs="Calibri"/>
+          <w:sz w:val="22"/>
+          <w:szCs w:val="22"/>
+        </w:rPr>
+        <w:t xml:space="preserve"> – gate type</w:t>
+      </w:r>
+    </w:p>
+    <w:p>
+      <w:pPr>
+        <w:rPr>
+          <w:rFonts w:ascii="Calibri" w:hAnsi="Calibri" w:cs="Calibri"/>
+          <w:sz w:val="22"/>
+          <w:szCs w:val="22"/>
+        </w:rPr>
+      </w:pPr>
+      <w:r>
+        <w:rPr>
+          <w:rFonts w:ascii="Calibri" w:hAnsi="Calibri" w:cs="Calibri"/>
+          <w:sz w:val="22"/>
+          <w:szCs w:val="22"/>
+        </w:rPr>
+        <w:t>Format: type &lt;name&gt; &lt;truth table&gt; &lt;delay&gt;</w:t>
+      </w:r>
+    </w:p>
+    <w:p>
+      <w:pPr>
+        <w:rPr>
+          <w:rFonts w:ascii="Calibri" w:hAnsi="Calibri" w:cs="Calibri"/>
+          <w:sz w:val="22"/>
+          <w:szCs w:val="22"/>
+        </w:rPr>
+      </w:pPr>
+      <w:r>
+        <w:rPr>
+          <w:rFonts w:ascii="Calibri" w:hAnsi="Calibri" w:cs="Calibri"/>
+          <w:sz w:val="22"/>
+          <w:szCs w:val="22"/>
+        </w:rPr>
+        <w:t>Describes a gate type with certain name, using certain truth table, that changes output after &lt;delay&gt;</w:t>
+      </w:r>
+    </w:p>
+    <w:p>
+      <w:pPr>
+        <w:rPr>
+          <w:rFonts w:ascii="Calibri" w:hAnsi="Calibri" w:cs="Calibri"/>
+          <w:sz w:val="22"/>
+          <w:szCs w:val="22"/>
+        </w:rPr>
+      </w:pPr>
+    </w:p>
+    <w:p>
+      <w:pPr>
+        <w:rPr>
+          <w:rFonts w:ascii="Calibri" w:hAnsi="Calibri" w:cs="Calibri"/>
+          <w:sz w:val="22"/>
+          <w:szCs w:val="22"/>
+        </w:rPr>
+      </w:pPr>
+      <w:r>
+        <w:rPr>
+          <w:rFonts w:ascii="Calibri" w:hAnsi="Calibri" w:cs="Calibri"/>
+          <w:b/>
+          <w:bCs/>
+          <w:sz w:val="22"/>
+          <w:szCs w:val="22"/>
+        </w:rPr>
+        <w:t>gate</w:t>
+      </w:r>
+      <w:r>
+        <w:rPr>
+          <w:rFonts w:ascii="Calibri" w:hAnsi="Calibri" w:cs="Calibri"/>
+          <w:sz w:val="22"/>
+          <w:szCs w:val="22"/>
+        </w:rPr>
+        <w:t xml:space="preserve"> – concrete gate instance</w:t>
+      </w:r>
+    </w:p>
+    <w:p>
+      <w:pPr>
+        <w:rPr>
+          <w:rFonts w:ascii="Calibri" w:hAnsi="Calibri" w:cs="Calibri"/>
+          <w:sz w:val="22"/>
+          <w:szCs w:val="22"/>
+        </w:rPr>
+      </w:pPr>
+      <w:r>
+        <w:rPr>
+          <w:rFonts w:ascii="Calibri" w:hAnsi="Calibri" w:cs="Calibri"/>
+          <w:sz w:val="22"/>
+          <w:szCs w:val="22"/>
+        </w:rPr>
+        <w:t>Format: gate &lt;name&gt; &lt;type&gt; [input gate1] [input gate2]</w:t>
+      </w:r>
+    </w:p>
+    <w:p>
+      <w:pPr>
+        <w:rPr>
+          <w:rFonts w:ascii="Calibri" w:hAnsi="Calibri" w:cs="Calibri"/>
+          <w:sz w:val="22"/>
+          <w:szCs w:val="22"/>
+        </w:rPr>
+      </w:pPr>
+      <w:r>
+        <w:rPr>
+          <w:rFonts w:ascii="Calibri" w:hAnsi="Calibri" w:cs="Calibri"/>
+          <w:sz w:val="22"/>
+          <w:szCs w:val="22"/>
+        </w:rPr>
+        <w:t>Describes a gate instance with &lt;name&gt; that uses &lt;type&gt; gate type and has up to 2 optional inputs</w:t>
+      </w:r>
+    </w:p>
+    <w:p>
+      <w:pPr>
+        <w:rPr>
+          <w:rFonts w:ascii="Calibri" w:hAnsi="Calibri" w:cs="Calibri"/>
+          <w:sz w:val="22"/>
+          <w:szCs w:val="22"/>
+        </w:rPr>
+      </w:pPr>
+    </w:p>
+    <w:p>
+      <w:pPr>
+        <w:rPr>
+          <w:rFonts w:ascii="Calibri" w:hAnsi="Calibri" w:cs="Calibri"/>
+          <w:sz w:val="22"/>
+          <w:szCs w:val="22"/>
+        </w:rPr>
+      </w:pPr>
+      <w:r>
+        <w:rPr>
+          <w:rFonts w:ascii="Calibri" w:hAnsi="Calibri" w:cs="Calibri"/>
+          <w:b/>
+          <w:bCs/>
+          <w:sz w:val="22"/>
+          <w:szCs w:val="22"/>
+        </w:rPr>
+        <w:t>flip</w:t>
+      </w:r>
+      <w:r>
+        <w:rPr>
+          <w:rFonts w:ascii="Calibri" w:hAnsi="Calibri" w:cs="Calibri"/>
+          <w:sz w:val="22"/>
+          <w:szCs w:val="22"/>
+        </w:rPr>
+        <w:t xml:space="preserve"> – set the gate input</w:t>
+      </w:r>
+    </w:p>
+    <w:p>
+      <w:pPr>
+        <w:rPr>
+          <w:rFonts w:ascii="Calibri" w:hAnsi="Calibri" w:cs="Calibri"/>
+          <w:sz w:val="22"/>
+          <w:szCs w:val="22"/>
+        </w:rPr>
+      </w:pPr>
+      <w:r>
+        <w:rPr>
+          <w:rFonts w:ascii="Calibri" w:hAnsi="Calibri" w:cs="Calibri"/>
+          <w:sz w:val="22"/>
+          <w:szCs w:val="22"/>
+        </w:rPr>
+        <w:t>Format: flip &lt;gate&gt; &lt;value&gt; &lt;time offset&gt;</w:t>
+      </w:r>
+    </w:p>
+    <w:p>
+      <w:pPr>
+        <w:rPr>
+          <w:rFonts w:ascii="Calibri" w:hAnsi="Calibri" w:cs="Calibri"/>
+          <w:sz w:val="22"/>
+          <w:szCs w:val="22"/>
+        </w:rPr>
+      </w:pPr>
+      <w:r>
+        <w:rPr>
+          <w:rFonts w:ascii="Calibri" w:hAnsi="Calibri" w:cs="Calibri"/>
+          <w:sz w:val="22"/>
+          <w:szCs w:val="22"/>
+        </w:rPr>
+        <w:t>Sets the &lt;gate&gt; input to &lt;value&gt; at &lt;time offset&gt;</w:t>
+      </w:r>
+    </w:p>
+    <w:p>
+      <w:pPr>
+        <w:rPr>
+          <w:rFonts w:ascii="Calibri" w:hAnsi="Calibri" w:cs="Calibri"/>
+          <w:sz w:val="22"/>
+          <w:szCs w:val="22"/>
+        </w:rPr>
+      </w:pPr>
+    </w:p>
+    <w:p>
+      <w:pPr>
+        <w:rPr>
+          <w:rFonts w:ascii="Calibri" w:hAnsi="Calibri" w:cs="Calibri"/>
+          <w:sz w:val="22"/>
+          <w:szCs w:val="22"/>
+        </w:rPr>
+      </w:pPr>
+      <w:r>
+        <w:rPr>
+          <w:rFonts w:ascii="Calibri" w:hAnsi="Calibri" w:cs="Calibri"/>
+          <w:b/>
+          <w:bCs/>
+          <w:sz w:val="22"/>
+          <w:szCs w:val="22"/>
+        </w:rPr>
+        <w:t>probe</w:t>
+      </w:r>
+      <w:r>
+        <w:rPr>
+          <w:rFonts w:ascii="Calibri" w:hAnsi="Calibri" w:cs="Calibri"/>
+          <w:sz w:val="22"/>
+          <w:szCs w:val="22"/>
+        </w:rPr>
+        <w:t xml:space="preserve"> – monitor the gate output</w:t>
+      </w:r>
+    </w:p>
+    <w:p>
+      <w:pPr>
+        <w:rPr>
+          <w:rFonts w:ascii="Calibri" w:hAnsi="Calibri" w:cs="Calibri"/>
+          <w:sz w:val="22"/>
+          <w:szCs w:val="22"/>
+        </w:rPr>
+      </w:pPr>
+      <w:r>
+        <w:rPr>
+          <w:rFonts w:ascii="Calibri" w:hAnsi="Calibri" w:cs="Calibri"/>
+          <w:sz w:val="22"/>
+          <w:szCs w:val="22"/>
+        </w:rPr>
+        <w:t xml:space="preserve">Format: probe &lt;gate&gt; </w:t>
+      </w:r>
+    </w:p>
+    <w:p>
+      <w:pPr>
+        <w:rPr>
+          <w:rFonts w:ascii="Calibri" w:hAnsi="Calibri" w:cs="Calibri"/>
+          <w:sz w:val="22"/>
+          <w:szCs w:val="22"/>
+        </w:rPr>
+      </w:pPr>
+      <w:r>
+        <w:rPr>
+          <w:rFonts w:ascii="Calibri" w:hAnsi="Calibri" w:cs="Calibri"/>
+          <w:sz w:val="22"/>
+          <w:szCs w:val="22"/>
+        </w:rPr>
+        <w:t xml:space="preserve">Instructs the simulator to monitor gate output and collect all output value changes. </w:t>
+      </w:r>
+    </w:p>
+    <w:p>
+      <w:pPr>
+        <w:rPr>
+          <w:rFonts w:ascii="Calibri" w:hAnsi="Calibri" w:cs="Calibri"/>
+          <w:sz w:val="22"/>
+          <w:szCs w:val="22"/>
+        </w:rPr>
+      </w:pPr>
+      <w:r>
+        <w:rPr>
+          <w:rFonts w:ascii="Calibri" w:hAnsi="Calibri" w:cs="Calibri"/>
+          <w:sz w:val="22"/>
+          <w:szCs w:val="22"/>
+        </w:rPr>
+        <w:t xml:space="preserve">Those should be printed to simulator console. </w:t>
+      </w:r>
+    </w:p>
+    <w:p>
+      <w:pPr>
+        <w:rPr>
+          <w:rFonts w:ascii="Calibri" w:hAnsi="Calibri" w:cs="Calibri"/>
+          <w:sz w:val="22"/>
+          <w:szCs w:val="22"/>
+        </w:rPr>
+      </w:pPr>
+    </w:p>
+    <w:p>
+      <w:pPr>
+        <w:rPr>
+          <w:rFonts w:ascii="Calibri" w:hAnsi="Calibri" w:cs="Calibri"/>
+          <w:sz w:val="22"/>
+          <w:szCs w:val="22"/>
+        </w:rPr>
+      </w:pPr>
+      <w:r>
+        <w:rPr>
+          <w:rFonts w:ascii="Calibri" w:hAnsi="Calibri" w:cs="Calibri"/>
+          <w:b/>
+          <w:bCs/>
+          <w:sz w:val="22"/>
+          <w:szCs w:val="22"/>
+        </w:rPr>
+        <w:t>done</w:t>
+      </w:r>
+      <w:r>
+        <w:rPr>
+          <w:rFonts w:ascii="Calibri" w:hAnsi="Calibri" w:cs="Calibri"/>
+          <w:sz w:val="22"/>
+          <w:szCs w:val="22"/>
+        </w:rPr>
+        <w:t xml:space="preserve"> – end of the simulation section</w:t>
+      </w:r>
+    </w:p>
+    <w:p>
+      <w:pPr>
+        <w:rPr>
+          <w:rFonts w:ascii="Calibri" w:hAnsi="Calibri" w:cs="Calibri"/>
+          <w:sz w:val="22"/>
+          <w:szCs w:val="22"/>
+        </w:rPr>
+      </w:pPr>
+      <w:r>
+        <w:rPr>
+          <w:rFonts w:ascii="Calibri" w:hAnsi="Calibri" w:cs="Calibri"/>
+          <w:b/>
+          <w:bCs/>
+          <w:sz w:val="22"/>
+          <w:szCs w:val="22"/>
+        </w:rPr>
+        <w:t>layout</w:t>
+      </w:r>
+      <w:r>
+        <w:rPr>
+          <w:rFonts w:ascii="Calibri" w:hAnsi="Calibri" w:cs="Calibri"/>
+          <w:sz w:val="22"/>
+          <w:szCs w:val="22"/>
+        </w:rPr>
+        <w:t xml:space="preserve"> – start of layout section. Contains </w:t>
+      </w:r>
+      <w:proofErr w:type="spellStart"/>
+      <w:r>
+        <w:rPr>
+          <w:rFonts w:ascii="Calibri" w:hAnsi="Calibri" w:cs="Calibri"/>
+          <w:sz w:val="22"/>
+          <w:szCs w:val="22"/>
+        </w:rPr>
+        <w:t>svg</w:t>
+      </w:r>
+      <w:proofErr w:type="spellEnd"/>
+      <w:r>
+        <w:rPr>
+          <w:rFonts w:ascii="Calibri" w:hAnsi="Calibri" w:cs="Calibri"/>
+          <w:sz w:val="22"/>
+          <w:szCs w:val="22"/>
+        </w:rPr>
+        <w:t xml:space="preserve"> description for visualizer. </w:t>
+      </w:r>
+    </w:p>
+    <w:p>
+      <w:pPr>
+        <w:rPr>
+          <w:rFonts w:ascii="Calibri" w:hAnsi="Calibri" w:cs="Calibri"/>
+          <w:sz w:val="22"/>
+          <w:szCs w:val="22"/>
+        </w:rPr>
+      </w:pPr>
+      <w:r>
+        <w:rPr>
+          <w:rFonts w:ascii="Calibri" w:hAnsi="Calibri" w:cs="Calibri"/>
+          <w:sz w:val="22"/>
+          <w:szCs w:val="22"/>
+        </w:rPr>
+        <w:t xml:space="preserve">It only used to validate that json generated by the simulator provides correct </w:t>
+      </w:r>
+      <w:proofErr w:type="spellStart"/>
+      <w:r>
+        <w:rPr>
+          <w:rFonts w:ascii="Calibri" w:hAnsi="Calibri" w:cs="Calibri"/>
+          <w:sz w:val="22"/>
+          <w:szCs w:val="22"/>
+        </w:rPr>
+        <w:t>visualisation</w:t>
+      </w:r>
+      <w:proofErr w:type="spellEnd"/>
+      <w:r>
+        <w:rPr>
+          <w:rFonts w:ascii="Calibri" w:hAnsi="Calibri" w:cs="Calibri"/>
+          <w:sz w:val="22"/>
+          <w:szCs w:val="22"/>
+        </w:rPr>
+        <w:t xml:space="preserve">. </w:t>
+      </w:r>
+    </w:p>
+    <w:p>
+      <w:pPr>
+        <w:spacing w:line="251" w:lineRule="auto"/>
+        <w:ind w:right="79"/>
+        <w:jc w:val="both"/>
+        <w:rPr>
+          <w:sz w:val="24"/>
+          <w:szCs w:val="24"/>
+        </w:rPr>
+      </w:pPr>
+      <w:r>
+        <w:rPr>
+          <w:sz w:val="24"/>
+          <w:szCs w:val="24"/>
+        </w:rPr>
+        <w:t>See tests/README for more details.</w:t>
+      </w:r>
+    </w:p>
+    <w:p>
+      <w:pPr>
+        <w:spacing w:line="251" w:lineRule="auto"/>
+        <w:ind w:left="120" w:right="79"/>
+        <w:jc w:val="both"/>
+        <w:rPr>
+          <w:sz w:val="24"/>
+          <w:szCs w:val="24"/>
+        </w:rPr>
+      </w:pPr>
+    </w:p>
+    <w:p>
+      <w:pPr>
         <w:spacing w:line="251" w:lineRule="auto"/>
         <w:ind w:left="120" w:right="79"/>
         <w:jc w:val="both"/>
@@ -5359,7 +5947,6 @@
         </w:rPr>
         <w:t xml:space="preserve"> – </w:t>
       </w:r>
-      <w:bookmarkStart w:id="0" w:name="_GoBack"/>
       <w:r>
         <w:rPr>
           <w:sz w:val="24"/>
@@ -5374,17 +5961,7 @@
           <w:sz w:val="24"/>
           <w:szCs w:val="24"/>
         </w:rPr>
-        <w:t xml:space="preserve"> </w:t>
-      </w:r>
-      <w:bookmarkEnd w:id="0"/>
-      <w:r>
-        <w:rPr>
-          <w:b/>
-          <w:bCs/>
-          <w:sz w:val="24"/>
-          <w:szCs w:val="24"/>
-        </w:rPr>
-        <w:t>simulator.exe &lt;</w:t>
+        <w:t xml:space="preserve"> simulator.exe &lt;</w:t>
       </w:r>
       <w:proofErr w:type="spellStart"/>
       <w:r>
@@ -5469,14 +6046,28 @@
           <w:sz w:val="24"/>
           <w:szCs w:val="24"/>
         </w:rPr>
-        <w:t xml:space="preserve"> in debug build</w:t>
-      </w:r>
-      <w:r>
-        <w:rPr>
-          <w:sz w:val="24"/>
-          <w:szCs w:val="24"/>
-        </w:rPr>
-        <w:t>. Please optimize the runtime of the application.</w:t>
+        <w:t xml:space="preserve">. (Just check </w:t>
+      </w:r>
+      <w:r>
+        <w:rPr>
+          <w:sz w:val="24"/>
+          <w:szCs w:val="24"/>
+        </w:rPr>
+        <w:t>in debug build</w:t>
+      </w:r>
+      <w:r>
+        <w:rPr>
+          <w:sz w:val="24"/>
+          <w:szCs w:val="24"/>
+        </w:rPr>
+        <w:t>).</w:t>
+      </w:r>
+      <w:r>
+        <w:rPr>
+          <w:sz w:val="24"/>
+          <w:szCs w:val="24"/>
+        </w:rPr>
+        <w:t xml:space="preserve"> Please optimize the runtime of the application.</w:t>
       </w:r>
     </w:p>
     <w:p>
@@ -5541,7 +6132,21 @@
           <w:sz w:val="24"/>
           <w:szCs w:val="24"/>
         </w:rPr>
-        <w:t xml:space="preserve"> Could you please optimize it?</w:t>
+        <w:t xml:space="preserve"> Could you please </w:t>
+      </w:r>
+      <w:r>
+        <w:rPr>
+          <w:sz w:val="24"/>
+          <w:szCs w:val="24"/>
+        </w:rPr>
+        <w:t>rewrite/</w:t>
+      </w:r>
+      <w:r>
+        <w:rPr>
+          <w:sz w:val="24"/>
+          <w:szCs w:val="24"/>
+        </w:rPr>
+        <w:t>optimize it?</w:t>
       </w:r>
     </w:p>
     <w:p>
@@ -5610,6 +6215,69 @@
         </w:rPr>
         <w:t xml:space="preserve"> Please submit code improvement changes/suggestions.</w:t>
       </w:r>
+    </w:p>
+    <w:p>
+      <w:pPr>
+        <w:spacing w:before="99" w:line="251" w:lineRule="auto"/>
+        <w:ind w:left="120" w:right="79"/>
+        <w:jc w:val="both"/>
+        <w:rPr>
+          <w:sz w:val="24"/>
+          <w:szCs w:val="24"/>
+        </w:rPr>
+      </w:pPr>
+      <w:r>
+        <w:rPr>
+          <w:sz w:val="24"/>
+          <w:szCs w:val="24"/>
+        </w:rPr>
+        <w:t xml:space="preserve">Please correct those issues and submit the code either to </w:t>
+      </w:r>
+      <w:proofErr w:type="spellStart"/>
+      <w:r>
+        <w:rPr>
+          <w:sz w:val="24"/>
+          <w:szCs w:val="24"/>
+        </w:rPr>
+        <w:t>Github</w:t>
+      </w:r>
+      <w:proofErr w:type="spellEnd"/>
+      <w:r>
+        <w:rPr>
+          <w:sz w:val="24"/>
+          <w:szCs w:val="24"/>
+        </w:rPr>
+        <w:t xml:space="preserve"> or zip-file with the local </w:t>
+      </w:r>
+      <w:proofErr w:type="spellStart"/>
+      <w:r>
+        <w:rPr>
+          <w:sz w:val="24"/>
+          <w:szCs w:val="24"/>
+        </w:rPr>
+        <w:t>Github</w:t>
+      </w:r>
+      <w:proofErr w:type="spellEnd"/>
+      <w:r>
+        <w:rPr>
+          <w:sz w:val="24"/>
+          <w:szCs w:val="24"/>
+        </w:rPr>
+        <w:t xml:space="preserve"> repo.</w:t>
+      </w:r>
+      <w:bookmarkStart w:id="0" w:name="_GoBack"/>
+      <w:bookmarkEnd w:id="0"/>
+    </w:p>
+    <w:p>
+      <w:pPr>
+        <w:spacing w:before="99" w:line="251" w:lineRule="auto"/>
+        <w:ind w:left="120" w:right="79"/>
+        <w:jc w:val="both"/>
+        <w:rPr>
+          <w:sz w:val="24"/>
+          <w:szCs w:val="24"/>
+        </w:rPr>
+      </w:pPr>
     </w:p>
     <w:p>
       <w:pPr>
@@ -5895,7 +6563,7 @@
     </w:rPrDefault>
     <w:pPrDefault/>
   </w:docDefaults>
-  <w:latentStyles w:defLockedState="0" w:defUIPriority="99" w:defSemiHidden="0" w:defUnhideWhenUsed="0" w:defQFormat="0" w:count="377">
+  <w:latentStyles w:defLockedState="0" w:defUIPriority="99" w:defSemiHidden="0" w:defUnhideWhenUsed="0" w:defQFormat="0" w:count="376">
     <w:lsdException w:name="Normal" w:uiPriority="0" w:qFormat="1"/>
     <w:lsdException w:name="heading 1" w:uiPriority="9" w:qFormat="1"/>
     <w:lsdException w:name="heading 2" w:semiHidden="1" w:uiPriority="9" w:unhideWhenUsed="1" w:qFormat="1"/>
@@ -6272,7 +6940,6 @@
     <w:lsdException w:name="Hashtag" w:semiHidden="1" w:unhideWhenUsed="1"/>
     <w:lsdException w:name="Unresolved Mention" w:semiHidden="1" w:unhideWhenUsed="1"/>
     <w:lsdException w:name="Smart Link" w:semiHidden="1" w:unhideWhenUsed="1"/>
-    <w:lsdException w:name="Smart Link Error" w:semiHidden="1" w:unhideWhenUsed="1"/>
   </w:latentStyles>
   <w:style w:type="paragraph" w:default="1" w:styleId="Normal">
     <w:name w:val="Normal"/>

</xml_diff>